<commit_message>
added main menu (0.1)
</commit_message>
<xml_diff>
--- a/Site Audit Documentation.docx
+++ b/Site Audit Documentation.docx
@@ -534,6 +534,48 @@
               </w:r>
             </w:hyperlink>
           </w:p>
+        </w:tc>
+      </w:tr>
+      <w:tr>
+        <w:trPr>
+          <w:trHeight w:val="1028"/>
+        </w:trPr>
+        <w:tc>
+          <w:tcPr>
+            <w:tcW w:w="3140" w:type="dxa"/>
+          </w:tcPr>
+          <w:p>
+            <w:r>
+              <w:t xml:space="preserve">Form icon </w:t>
+            </w:r>
+          </w:p>
+        </w:tc>
+        <w:tc>
+          <w:tcPr>
+            <w:tcW w:w="3140" w:type="dxa"/>
+          </w:tcPr>
+          <w:p>
+            <w:pPr>
+              <w:rPr>
+                <w:b/>
+                <w:bCs/>
+              </w:rPr>
+            </w:pPr>
+            <w:r>
+              <w:rPr>
+                <w:b/>
+                <w:bCs/>
+              </w:rPr>
+              <w:t>Resume, file, document icon</w:t>
+            </w:r>
+          </w:p>
+          <w:p/>
+        </w:tc>
+        <w:tc>
+          <w:tcPr>
+            <w:tcW w:w="3140" w:type="dxa"/>
+          </w:tcPr>
+          <w:p/>
         </w:tc>
       </w:tr>
     </w:tbl>

</xml_diff>